<commit_message>
Updated Google sponsorship prospectus
</commit_message>
<xml_diff>
--- a/sponsorship/Google/Sponsorship Prospectus - Google (Page 1).docx
+++ b/sponsorship/Google/Sponsorship Prospectus - Google (Page 1).docx
@@ -109,8 +109,8 @@
         <w:spacing w:line="360" w:lineRule="auto"/>
         <w:jc w:val="center"/>
         <w:rPr>
-          <w:sz w:val="32"/>
-          <w:szCs w:val="32"/>
+          <w:sz w:val="28"/>
+          <w:szCs w:val="28"/>
         </w:rPr>
       </w:pPr>
       <w:r>
@@ -168,13 +168,16 @@
         </w:rPr>
         <w:t xml:space="preserve"> participants</w:t>
       </w:r>
-      <w:r>
-        <w:rPr>
-          <w:sz w:val="28"/>
-          <w:szCs w:val="28"/>
-        </w:rPr>
-        <w:t xml:space="preserve"> </w:t>
-      </w:r>
+    </w:p>
+    <w:p>
+      <w:pPr>
+        <w:spacing w:line="360" w:lineRule="auto"/>
+        <w:jc w:val="center"/>
+        <w:rPr>
+          <w:sz w:val="28"/>
+          <w:szCs w:val="28"/>
+        </w:rPr>
+      </w:pPr>
       <w:r>
         <w:rPr>
           <w:sz w:val="28"/>
@@ -212,7 +215,31 @@
           <w:sz w:val="28"/>
           <w:szCs w:val="28"/>
         </w:rPr>
-        <w:t xml:space="preserve">, our new mission </w:t>
+        <w:t>,</w:t>
+      </w:r>
+    </w:p>
+    <w:p>
+      <w:pPr>
+        <w:spacing w:line="360" w:lineRule="auto"/>
+        <w:jc w:val="center"/>
+        <w:rPr>
+          <w:sz w:val="28"/>
+          <w:szCs w:val="28"/>
+        </w:rPr>
+      </w:pPr>
+      <w:r>
+        <w:rPr>
+          <w:sz w:val="28"/>
+          <w:szCs w:val="28"/>
+        </w:rPr>
+        <w:t xml:space="preserve">our </w:t>
+      </w:r>
+      <w:r>
+        <w:rPr>
+          <w:sz w:val="28"/>
+          <w:szCs w:val="28"/>
+        </w:rPr>
+        <w:t xml:space="preserve">new mission </w:t>
       </w:r>
       <w:r>
         <w:rPr>
@@ -258,7 +285,18 @@
           <w:sz w:val="28"/>
           <w:szCs w:val="28"/>
         </w:rPr>
-        <w:t xml:space="preserve"> help students and recent graduates overcome the limitations imposed by coronavirus upon their </w:t>
+        <w:t xml:space="preserve"> help students and recent </w:t>
+      </w:r>
+      <w:bookmarkStart w:id="0" w:name="_GoBack"/>
+      <w:bookmarkEnd w:id="0"/>
+      <w:r>
+        <w:rPr>
+          <w:b/>
+          <w:color w:val="00539B"/>
+          <w:sz w:val="28"/>
+          <w:szCs w:val="28"/>
+        </w:rPr>
+        <w:t xml:space="preserve">graduates overcome the limitations imposed by coronavirus upon their </w:t>
       </w:r>
       <w:r>
         <w:rPr>
@@ -398,16 +436,7 @@
           <w:sz w:val="28"/>
           <w:szCs w:val="28"/>
         </w:rPr>
-        <w:t xml:space="preserve"> i</w:t>
-      </w:r>
-      <w:bookmarkStart w:id="0" w:name="_GoBack"/>
-      <w:bookmarkEnd w:id="0"/>
-      <w:r>
-        <w:rPr>
-          <w:sz w:val="28"/>
-          <w:szCs w:val="28"/>
-        </w:rPr>
-        <w:t>mpact</w:t>
+        <w:t xml:space="preserve"> impact</w:t>
       </w:r>
     </w:p>
     <w:p>
@@ -1828,7 +1857,7 @@
 </file>
 
 <file path=customXml/itemProps1.xml><?xml version="1.0" encoding="utf-8"?>
-<ds:datastoreItem xmlns:ds="http://schemas.openxmlformats.org/officeDocument/2006/customXml" ds:itemID="{230FF4CB-9D68-7948-A9B6-DA1E36E4D19E}">
+<ds:datastoreItem xmlns:ds="http://schemas.openxmlformats.org/officeDocument/2006/customXml" ds:itemID="{AE48CC51-63CE-2D46-9DC3-1E6092C6CFF6}">
   <ds:schemaRefs>
     <ds:schemaRef ds:uri="http://schemas.openxmlformats.org/officeDocument/2006/bibliography"/>
   </ds:schemaRefs>

</xml_diff>